<commit_message>
feat: new rubezh passed people
</commit_message>
<xml_diff>
--- a/lab6/P3106 Афанасьев_Кирилл_Александорович ЛР6 Допуск.docx
+++ b/lab6/P3106 Афанасьев_Кирилл_Александорович ЛР6 Допуск.docx
@@ -213,7 +213,6 @@
           <w:rFonts w:ascii="Times New Roman" w:hAnsi="Times New Roman" w:cs="Times New Roman"/>
           <w:sz w:val="28"/>
           <w:szCs w:val="28"/>
-          <w:lang w:val="en-US"/>
         </w:rPr>
         <w:t>69</w:t>
       </w:r>
@@ -1622,6 +1621,36 @@
               </w:rPr>
               <w:t>.</w:t>
             </w:r>
+            <w:r>
+              <w:rPr>
+                <w:rFonts w:ascii="Times New Roman" w:eastAsia="Times New Roman" w:hAnsi="Times New Roman" w:cs="Times New Roman"/>
+                <w:b/>
+                <w:bCs/>
+                <w:color w:val="000000"/>
+                <w:lang w:eastAsia="ru-RU"/>
+              </w:rPr>
+              <w:t xml:space="preserve"> </w:t>
+            </w:r>
+            <w:r>
+              <w:rPr>
+                <w:rFonts w:ascii="Times New Roman" w:eastAsia="Times New Roman" w:hAnsi="Times New Roman" w:cs="Times New Roman"/>
+                <w:b/>
+                <w:bCs/>
+                <w:color w:val="000000"/>
+                <w:lang w:eastAsia="ru-RU"/>
+              </w:rPr>
+              <w:t xml:space="preserve">Основной цикл: </w:t>
+            </w:r>
+            <w:r>
+              <w:rPr>
+                <w:rFonts w:ascii="Times New Roman" w:eastAsia="Times New Roman" w:hAnsi="Times New Roman" w:cs="Times New Roman"/>
+                <w:b/>
+                <w:bCs/>
+                <w:color w:val="000000"/>
+                <w:lang w:val="en-US" w:eastAsia="ru-RU"/>
+              </w:rPr>
+              <w:t>X + 2 -&gt; X</w:t>
+            </w:r>
           </w:p>
         </w:tc>
       </w:tr>
@@ -1648,7 +1677,7 @@
               <w:rPr>
                 <w:rFonts w:ascii="Fira Code" w:eastAsia="Times New Roman" w:hAnsi="Fira Code" w:cs="Fira Code"/>
                 <w:color w:val="000000"/>
-                <w:lang w:eastAsia="ru-RU"/>
+                <w:lang w:val="en-US" w:eastAsia="ru-RU"/>
               </w:rPr>
             </w:pPr>
             <w:r>
@@ -1671,7 +1700,7 @@
               <w:rPr>
                 <w:rFonts w:ascii="Fira Code" w:eastAsia="Times New Roman" w:hAnsi="Fira Code" w:cs="Fira Code"/>
                 <w:color w:val="000000"/>
-                <w:lang w:eastAsia="ru-RU"/>
+                <w:lang w:val="en-US" w:eastAsia="ru-RU"/>
               </w:rPr>
               <w:t xml:space="preserve"> 0</w:t>
             </w:r>
@@ -1687,7 +1716,7 @@
               <w:rPr>
                 <w:rFonts w:ascii="Fira Code" w:eastAsia="Times New Roman" w:hAnsi="Fira Code" w:cs="Fira Code"/>
                 <w:color w:val="000000"/>
-                <w:lang w:eastAsia="ru-RU"/>
+                <w:lang w:val="en-US" w:eastAsia="ru-RU"/>
               </w:rPr>
               <w:t>0</w:t>
             </w:r>
@@ -1837,7 +1866,7 @@
               <w:rPr>
                 <w:rFonts w:ascii="Fira Code" w:eastAsia="Times New Roman" w:hAnsi="Fira Code" w:cs="Fira Code"/>
                 <w:color w:val="000000"/>
-                <w:lang w:val="en-US" w:eastAsia="ru-RU"/>
+                <w:lang w:eastAsia="ru-RU"/>
               </w:rPr>
             </w:pPr>
             <w:r>
@@ -2219,6 +2248,7 @@
                 <w:color w:val="000000"/>
                 <w:lang w:val="en-US" w:eastAsia="ru-RU"/>
               </w:rPr>
+              <w:lastRenderedPageBreak/>
               <w:t xml:space="preserve">         OUT 0xE</w:t>
             </w:r>
           </w:p>
@@ -2236,7 +2266,6 @@
                 <w:color w:val="000000"/>
                 <w:lang w:val="en-US" w:eastAsia="ru-RU"/>
               </w:rPr>
-              <w:lastRenderedPageBreak/>
               <w:t xml:space="preserve">         OUT 0x12</w:t>
             </w:r>
           </w:p>
@@ -2332,7 +2361,7 @@
               <w:rPr>
                 <w:rFonts w:ascii="Fira Code" w:eastAsia="Times New Roman" w:hAnsi="Fira Code" w:cs="Fira Code"/>
                 <w:color w:val="000000"/>
-                <w:lang w:eastAsia="ru-RU"/>
+                <w:lang w:val="en-US" w:eastAsia="ru-RU"/>
               </w:rPr>
             </w:pPr>
             <w:r>
@@ -2348,7 +2377,7 @@
               <w:rPr>
                 <w:rFonts w:ascii="Fira Code" w:eastAsia="Times New Roman" w:hAnsi="Fira Code" w:cs="Fira Code"/>
                 <w:color w:val="000000"/>
-                <w:lang w:eastAsia="ru-RU"/>
+                <w:lang w:val="en-US" w:eastAsia="ru-RU"/>
               </w:rPr>
               <w:t>03</w:t>
             </w:r>
@@ -2356,7 +2385,7 @@
               <w:rPr>
                 <w:rFonts w:ascii="Fira Code" w:eastAsia="Times New Roman" w:hAnsi="Fira Code" w:cs="Fira Code"/>
                 <w:color w:val="000000"/>
-                <w:lang w:eastAsia="ru-RU"/>
+                <w:lang w:val="en-US" w:eastAsia="ru-RU"/>
               </w:rPr>
               <w:t>1</w:t>
             </w:r>
@@ -2383,8 +2412,18 @@
                 <w:color w:val="000000"/>
                 <w:lang w:val="en-US" w:eastAsia="ru-RU"/>
               </w:rPr>
-              <w:t>:       WORD ?</w:t>
-            </w:r>
+              <w:t xml:space="preserve">:       </w:t>
+            </w:r>
+            <w:proofErr w:type="gramStart"/>
+            <w:r>
+              <w:rPr>
+                <w:rFonts w:ascii="Fira Code" w:eastAsia="Times New Roman" w:hAnsi="Fira Code" w:cs="Fira Code"/>
+                <w:color w:val="000000"/>
+                <w:lang w:val="en-US" w:eastAsia="ru-RU"/>
+              </w:rPr>
+              <w:t>WORD ?</w:t>
+            </w:r>
+            <w:proofErr w:type="gramEnd"/>
           </w:p>
           <w:p>
             <w:pPr>
@@ -2641,7 +2680,7 @@
               <w:rPr>
                 <w:rFonts w:ascii="Fira Code" w:eastAsia="Times New Roman" w:hAnsi="Fira Code" w:cs="Fira Code"/>
                 <w:color w:val="000000"/>
-                <w:lang w:eastAsia="ru-RU"/>
+                <w:lang w:val="en-US" w:eastAsia="ru-RU"/>
               </w:rPr>
               <w:t xml:space="preserve">         </w:t>
             </w:r>
@@ -2727,7 +2766,7 @@
               <w:rPr>
                 <w:rFonts w:ascii="Fira Code" w:eastAsia="Times New Roman" w:hAnsi="Fira Code" w:cs="Fira Code"/>
                 <w:color w:val="000000"/>
-                <w:lang w:eastAsia="ru-RU"/>
+                <w:lang w:val="en-US" w:eastAsia="ru-RU"/>
               </w:rPr>
             </w:pPr>
             <w:r>
@@ -2751,7 +2790,7 @@
               <w:rPr>
                 <w:rFonts w:ascii="Fira Code" w:eastAsia="Times New Roman" w:hAnsi="Fira Code" w:cs="Fira Code"/>
                 <w:color w:val="000000"/>
-                <w:lang w:eastAsia="ru-RU"/>
+                <w:lang w:val="en-US" w:eastAsia="ru-RU"/>
               </w:rPr>
               <w:t xml:space="preserve">         ST</w:t>
             </w:r>
@@ -2965,8 +3004,18 @@
                 <w:color w:val="000000"/>
                 <w:lang w:val="en-US" w:eastAsia="ru-RU"/>
               </w:rPr>
-              <w:t xml:space="preserve">         ADD $X</w:t>
-            </w:r>
+              <w:t xml:space="preserve">         ADD $</w:t>
+            </w:r>
+            <w:proofErr w:type="gramStart"/>
+            <w:r>
+              <w:rPr>
+                <w:rFonts w:ascii="Fira Code" w:eastAsia="Times New Roman" w:hAnsi="Fira Code" w:cs="Fira Code"/>
+                <w:color w:val="000000"/>
+                <w:lang w:val="en-US" w:eastAsia="ru-RU"/>
+              </w:rPr>
+              <w:t>X</w:t>
+            </w:r>
+            <w:proofErr w:type="gramEnd"/>
             <w:r>
               <w:rPr>
                 <w:rFonts w:ascii="Fira Code" w:eastAsia="Times New Roman" w:hAnsi="Fira Code" w:cs="Fira Code"/>
@@ -3057,7 +3106,7 @@
               <w:rPr>
                 <w:rFonts w:ascii="Fira Code" w:eastAsia="Times New Roman" w:hAnsi="Fira Code" w:cs="Fira Code"/>
                 <w:color w:val="000000"/>
-                <w:lang w:val="en-US" w:eastAsia="ru-RU"/>
+                <w:lang w:eastAsia="ru-RU"/>
               </w:rPr>
             </w:pPr>
             <w:r>
@@ -3146,6 +3195,7 @@
                 <w:lang w:val="en-US" w:eastAsia="ru-RU"/>
               </w:rPr>
             </w:pPr>
+            <w:proofErr w:type="gramStart"/>
             <w:r>
               <w:rPr>
                 <w:rFonts w:ascii="Fira Code" w:eastAsia="Times New Roman" w:hAnsi="Fira Code" w:cs="Fira Code"/>
@@ -3154,6 +3204,7 @@
               </w:rPr>
               <w:t>CHECKODZ:DI</w:t>
             </w:r>
+            <w:proofErr w:type="gramEnd"/>
           </w:p>
           <w:p>
             <w:pPr>
@@ -3346,6 +3397,7 @@
           <w:sz w:val="28"/>
           <w:szCs w:val="28"/>
         </w:rPr>
+        <w:lastRenderedPageBreak/>
         <w:t>Окончание таблицы</w:t>
       </w:r>
       <w:r>
@@ -3375,7 +3427,6 @@
           <w:sz w:val="28"/>
           <w:szCs w:val="28"/>
         </w:rPr>
-        <w:lastRenderedPageBreak/>
         <w:t>Описание программы</w:t>
       </w:r>
       <w:bookmarkEnd w:id="2"/>
@@ -3968,14 +4019,23 @@
           <w:sz w:val="28"/>
           <w:szCs w:val="28"/>
         </w:rPr>
-        <w:t>ISO-88</w:t>
-      </w:r>
+        <w:t>ISO-</w:t>
+      </w:r>
+      <w:proofErr w:type="gramStart"/>
       <w:r>
         <w:rPr>
           <w:rStyle w:val="eop"/>
           <w:sz w:val="28"/>
           <w:szCs w:val="28"/>
         </w:rPr>
+        <w:t>88</w:t>
+      </w:r>
+      <w:r>
+        <w:rPr>
+          <w:rStyle w:val="eop"/>
+          <w:sz w:val="28"/>
+          <w:szCs w:val="28"/>
+        </w:rPr>
         <w:t>59</w:t>
       </w:r>
       <w:r>
@@ -3986,6 +4046,7 @@
         </w:rPr>
         <w:t>-5</w:t>
       </w:r>
+      <w:proofErr w:type="gramEnd"/>
       <w:r>
         <w:rPr>
           <w:rStyle w:val="eop"/>
@@ -8165,6 +8226,7 @@
                 <w:rFonts w:ascii="Calibri" w:hAnsi="Calibri" w:cs="Calibri"/>
                 <w:color w:val="000000"/>
               </w:rPr>
+              <w:lastRenderedPageBreak/>
               <w:t>4BC</w:t>
             </w:r>
           </w:p>
@@ -8516,7 +8578,6 @@
                 <w:rFonts w:ascii="Calibri" w:hAnsi="Calibri" w:cs="Calibri"/>
                 <w:color w:val="000000"/>
               </w:rPr>
-              <w:lastRenderedPageBreak/>
               <w:t>4BD</w:t>
             </w:r>
           </w:p>

</xml_diff>